<commit_message>
Update Informes 001 registro en cartera de inversion.docx
</commit_message>
<xml_diff>
--- a/ADMINISTRACION ORFEI 2020/Informes 001 registro en cartera de inversion.docx
+++ b/ADMINISTRACION ORFEI 2020/Informes 001 registro en cartera de inversion.docx
@@ -30,95 +30,43 @@
           <w:rFonts w:asciiTheme="minorHAnsi" w:hAnsiTheme="minorHAnsi" w:cstheme="minorHAnsi"/>
           <w:b/>
         </w:rPr>
-        <w:t xml:space="preserve">INFORME </w:t>
-      </w:r>
-      <w:proofErr w:type="spellStart"/>
+        <w:t>INFORME Nº 001 – 2020 – GR.APURIMAC</w:t>
+      </w:r>
       <w:r>
         <w:rPr>
           <w:rFonts w:asciiTheme="minorHAnsi" w:hAnsiTheme="minorHAnsi" w:cstheme="minorHAnsi"/>
           <w:b/>
         </w:rPr>
-        <w:t>Nº</w:t>
-      </w:r>
-      <w:proofErr w:type="spellEnd"/>
+        <w:t>-</w:t>
+      </w:r>
       <w:r>
         <w:rPr>
           <w:rFonts w:asciiTheme="minorHAnsi" w:hAnsiTheme="minorHAnsi" w:cstheme="minorHAnsi"/>
           <w:b/>
         </w:rPr>
-        <w:t xml:space="preserve"> 001 – 2020 – </w:t>
-      </w:r>
-      <w:proofErr w:type="spellStart"/>
-      <w:proofErr w:type="gramStart"/>
+        <w:t>GG/ORFEI/</w:t>
+      </w:r>
       <w:r>
         <w:rPr>
           <w:rFonts w:asciiTheme="minorHAnsi" w:hAnsiTheme="minorHAnsi" w:cstheme="minorHAnsi"/>
           <w:b/>
         </w:rPr>
-        <w:t>GR.APURIMAC</w:t>
-      </w:r>
-      <w:proofErr w:type="gramEnd"/>
+        <w:t>EI</w:t>
+      </w:r>
       <w:r>
         <w:rPr>
           <w:rFonts w:asciiTheme="minorHAnsi" w:hAnsiTheme="minorHAnsi" w:cstheme="minorHAnsi"/>
           <w:b/>
         </w:rPr>
-        <w:t>-</w:t>
+        <w:t>/</w:t>
       </w:r>
       <w:r>
         <w:rPr>
           <w:rFonts w:asciiTheme="minorHAnsi" w:hAnsiTheme="minorHAnsi" w:cstheme="minorHAnsi"/>
           <w:b/>
         </w:rPr>
-        <w:t>GG</w:t>
-      </w:r>
-      <w:proofErr w:type="spellEnd"/>
-      <w:r>
-        <w:rPr>
-          <w:rFonts w:asciiTheme="minorHAnsi" w:hAnsiTheme="minorHAnsi" w:cstheme="minorHAnsi"/>
-          <w:b/>
-        </w:rPr>
-        <w:t>/</w:t>
-      </w:r>
-      <w:proofErr w:type="spellStart"/>
-      <w:r>
-        <w:rPr>
-          <w:rFonts w:asciiTheme="minorHAnsi" w:hAnsiTheme="minorHAnsi" w:cstheme="minorHAnsi"/>
-          <w:b/>
-        </w:rPr>
-        <w:t>ORFEI</w:t>
-      </w:r>
-      <w:proofErr w:type="spellEnd"/>
-      <w:r>
-        <w:rPr>
-          <w:rFonts w:asciiTheme="minorHAnsi" w:hAnsiTheme="minorHAnsi" w:cstheme="minorHAnsi"/>
-          <w:b/>
-        </w:rPr>
-        <w:t>/</w:t>
-      </w:r>
-      <w:r>
-        <w:rPr>
-          <w:rFonts w:asciiTheme="minorHAnsi" w:hAnsiTheme="minorHAnsi" w:cstheme="minorHAnsi"/>
-          <w:b/>
-        </w:rPr>
-        <w:t>EI</w:t>
-      </w:r>
-      <w:r>
-        <w:rPr>
-          <w:rFonts w:asciiTheme="minorHAnsi" w:hAnsiTheme="minorHAnsi" w:cstheme="minorHAnsi"/>
-          <w:b/>
-        </w:rPr>
-        <w:t>/</w:t>
-      </w:r>
-      <w:proofErr w:type="spellStart"/>
-      <w:r>
-        <w:rPr>
-          <w:rFonts w:asciiTheme="minorHAnsi" w:hAnsiTheme="minorHAnsi" w:cstheme="minorHAnsi"/>
-          <w:b/>
-        </w:rPr>
         <w:t>MRLL</w:t>
       </w:r>
-      <w:proofErr w:type="spellEnd"/>
       <w:r>
         <w:rPr>
           <w:rFonts w:asciiTheme="minorHAnsi" w:hAnsiTheme="minorHAnsi" w:cstheme="minorHAnsi"/>
@@ -184,25 +132,7 @@
           <w:b/>
           <w:bCs/>
         </w:rPr>
-        <w:t xml:space="preserve">JUAN F. CISNEROS </w:t>
-      </w:r>
-      <w:proofErr w:type="spellStart"/>
-      <w:r>
-        <w:rPr>
-          <w:rFonts w:asciiTheme="minorHAnsi" w:hAnsiTheme="minorHAnsi" w:cstheme="minorHAnsi"/>
-          <w:b/>
-          <w:bCs/>
-        </w:rPr>
-        <w:t>SULLCAHUMAN</w:t>
-      </w:r>
-      <w:proofErr w:type="spellEnd"/>
-      <w:r>
-        <w:rPr>
-          <w:rFonts w:asciiTheme="minorHAnsi" w:hAnsiTheme="minorHAnsi" w:cstheme="minorHAnsi"/>
-          <w:b/>
-          <w:bCs/>
-        </w:rPr>
-        <w:t>.</w:t>
+        <w:t>JUAN F. CISNEROS SULLCAHUMAN.</w:t>
       </w:r>
     </w:p>
     <w:p>
@@ -353,35 +283,7 @@
         <w:rPr>
           <w:rFonts w:asciiTheme="minorHAnsi" w:hAnsiTheme="minorHAnsi" w:cstheme="minorHAnsi"/>
         </w:rPr>
-        <w:t>INFORME N° 083-2020-</w:t>
-      </w:r>
-      <w:proofErr w:type="spellStart"/>
-      <w:r>
-        <w:rPr>
-          <w:rFonts w:asciiTheme="minorHAnsi" w:hAnsiTheme="minorHAnsi" w:cstheme="minorHAnsi"/>
-        </w:rPr>
-        <w:t>GRAP</w:t>
-      </w:r>
-      <w:proofErr w:type="spellEnd"/>
-      <w:r>
-        <w:rPr>
-          <w:rFonts w:asciiTheme="minorHAnsi" w:hAnsiTheme="minorHAnsi" w:cstheme="minorHAnsi"/>
-        </w:rPr>
-        <w:t>/09.03/</w:t>
-      </w:r>
-      <w:proofErr w:type="spellStart"/>
-      <w:r>
-        <w:rPr>
-          <w:rFonts w:asciiTheme="minorHAnsi" w:hAnsiTheme="minorHAnsi" w:cstheme="minorHAnsi"/>
-        </w:rPr>
-        <w:t>SGDIEI</w:t>
-      </w:r>
-      <w:proofErr w:type="spellEnd"/>
-      <w:r>
-        <w:rPr>
-          <w:rFonts w:asciiTheme="minorHAnsi" w:hAnsiTheme="minorHAnsi" w:cstheme="minorHAnsi"/>
-        </w:rPr>
-        <w:t>.</w:t>
+        <w:t>INFORME N° 083-2020-GRAP/09.03/SGDIEI.</w:t>
       </w:r>
     </w:p>
     <w:p>
@@ -542,7 +444,19 @@
         <w:rPr>
           <w:rFonts w:asciiTheme="minorHAnsi" w:hAnsiTheme="minorHAnsi" w:cstheme="minorHAnsi"/>
         </w:rPr>
-        <w:t>la Sub Gerencia de Desarrollo Institucional Estadística e Informática nos solicita el registro en la cartera de inversiones del proyecto “MEJORAMIENTO DEL SERVICIO DE INFORMACIÓN Y TELECOMUNICACIONES HACIA UN GOBIERNO DIGITAL EN EL GOBIERNO REGIONAL DE APURÍMAC”.</w:t>
+        <w:t>la Sub Gerencia de Desarrollo Institucional Estadística e Informática</w:t>
+      </w:r>
+      <w:r>
+        <w:rPr>
+          <w:rFonts w:asciiTheme="minorHAnsi" w:hAnsiTheme="minorHAnsi" w:cstheme="minorHAnsi"/>
+        </w:rPr>
+        <w:t>,</w:t>
+      </w:r>
+      <w:r>
+        <w:rPr>
+          <w:rFonts w:asciiTheme="minorHAnsi" w:hAnsiTheme="minorHAnsi" w:cstheme="minorHAnsi"/>
+        </w:rPr>
+        <w:t xml:space="preserve"> solicita el registro en la cartera de inversiones del proyecto “MEJORAMIENTO DEL SERVICIO DE INFORMACIÓN Y TELECOMUNICACIONES HACIA UN GOBIERNO DIGITAL EN EL GOBIERNO REGIONAL DE APURÍMAC”.</w:t>
       </w:r>
     </w:p>
     <w:p>
@@ -578,21 +492,7 @@
         <w:rPr>
           <w:rFonts w:asciiTheme="minorHAnsi" w:hAnsiTheme="minorHAnsi" w:cstheme="minorHAnsi"/>
         </w:rPr>
-        <w:t>285-2018-GR-</w:t>
-      </w:r>
-      <w:proofErr w:type="spellStart"/>
-      <w:r>
-        <w:rPr>
-          <w:rFonts w:asciiTheme="minorHAnsi" w:hAnsiTheme="minorHAnsi" w:cstheme="minorHAnsi"/>
-        </w:rPr>
-        <w:t>APURIMAC</w:t>
-      </w:r>
-      <w:proofErr w:type="spellEnd"/>
-      <w:r>
-        <w:rPr>
-          <w:rFonts w:asciiTheme="minorHAnsi" w:hAnsiTheme="minorHAnsi" w:cstheme="minorHAnsi"/>
-        </w:rPr>
-        <w:t xml:space="preserve">/GR de fecha 07 de agosto del 2018 se constituye el Comité Gestión Digital, con la finalidad de </w:t>
+        <w:t xml:space="preserve">285-2018-GR-APURIMAC/GR de fecha 07 de agosto del 2018 se constituye el Comité Gestión Digital, con la finalidad de </w:t>
       </w:r>
       <w:r>
         <w:rPr>
@@ -608,7 +508,23 @@
           <w:b/>
           <w:bCs/>
         </w:rPr>
-        <w:t>el Plan De Gobierno Digital</w:t>
+        <w:t xml:space="preserve">el Plan </w:t>
+      </w:r>
+      <w:r>
+        <w:rPr>
+          <w:rFonts w:asciiTheme="minorHAnsi" w:hAnsiTheme="minorHAnsi" w:cstheme="minorHAnsi"/>
+          <w:b/>
+          <w:bCs/>
+        </w:rPr>
+        <w:t>d</w:t>
+      </w:r>
+      <w:r>
+        <w:rPr>
+          <w:rFonts w:asciiTheme="minorHAnsi" w:hAnsiTheme="minorHAnsi" w:cstheme="minorHAnsi"/>
+          <w:b/>
+          <w:bCs/>
+        </w:rPr>
+        <w:t>e Gobierno Digital</w:t>
       </w:r>
       <w:r>
         <w:rPr>
@@ -686,19 +602,7 @@
         <w:rPr>
           <w:rFonts w:asciiTheme="minorHAnsi" w:hAnsiTheme="minorHAnsi" w:cstheme="minorHAnsi"/>
         </w:rPr>
-        <w:t xml:space="preserve"> Por lo que en aplicación a los dispuesto por el decreto antes </w:t>
-      </w:r>
-      <w:r>
-        <w:rPr>
-          <w:rFonts w:asciiTheme="minorHAnsi" w:hAnsiTheme="minorHAnsi" w:cstheme="minorHAnsi"/>
-        </w:rPr>
-        <w:t>mencionado</w:t>
-      </w:r>
-      <w:r>
-        <w:rPr>
-          <w:rFonts w:asciiTheme="minorHAnsi" w:hAnsiTheme="minorHAnsi" w:cstheme="minorHAnsi"/>
-        </w:rPr>
-        <w:t xml:space="preserve"> y aprobado resolutivamente por esta institución es necesario contar con un</w:t>
+        <w:t xml:space="preserve"> </w:t>
       </w:r>
       <w:r>
         <w:rPr>
@@ -706,13 +610,7 @@
           <w:b/>
           <w:bCs/>
         </w:rPr>
-        <w:t xml:space="preserve"> Plan de Gobierno Digital </w:t>
-      </w:r>
-      <w:r>
-        <w:rPr>
-          <w:rFonts w:asciiTheme="minorHAnsi" w:hAnsiTheme="minorHAnsi" w:cstheme="minorHAnsi"/>
-        </w:rPr>
-        <w:t xml:space="preserve">en el que se </w:t>
+        <w:t xml:space="preserve">Por lo que en aplicación a los dispuesto por el decreto antes </w:t>
       </w:r>
       <w:r>
         <w:rPr>
@@ -720,7 +618,7 @@
           <w:b/>
           <w:bCs/>
         </w:rPr>
-        <w:t xml:space="preserve">justifique la necesidad y los mecanismos para la </w:t>
+        <w:t>mencionado</w:t>
       </w:r>
       <w:r>
         <w:rPr>
@@ -728,6 +626,62 @@
           <w:b/>
           <w:bCs/>
         </w:rPr>
+        <w:t xml:space="preserve"> y aprobado resolutivamente por esta institución</w:t>
+      </w:r>
+      <w:r>
+        <w:rPr>
+          <w:rFonts w:asciiTheme="minorHAnsi" w:hAnsiTheme="minorHAnsi" w:cstheme="minorHAnsi"/>
+          <w:b/>
+          <w:bCs/>
+        </w:rPr>
+        <w:t>,</w:t>
+      </w:r>
+      <w:r>
+        <w:rPr>
+          <w:rFonts w:asciiTheme="minorHAnsi" w:hAnsiTheme="minorHAnsi" w:cstheme="minorHAnsi"/>
+          <w:b/>
+          <w:bCs/>
+        </w:rPr>
+        <w:t xml:space="preserve"> </w:t>
+      </w:r>
+      <w:r>
+        <w:rPr>
+          <w:rFonts w:asciiTheme="minorHAnsi" w:hAnsiTheme="minorHAnsi" w:cstheme="minorHAnsi"/>
+          <w:b/>
+          <w:bCs/>
+        </w:rPr>
+        <w:t xml:space="preserve">como primer paso </w:t>
+      </w:r>
+      <w:r>
+        <w:rPr>
+          <w:rFonts w:asciiTheme="minorHAnsi" w:hAnsiTheme="minorHAnsi" w:cstheme="minorHAnsi"/>
+          <w:b/>
+          <w:bCs/>
+        </w:rPr>
+        <w:t xml:space="preserve">es </w:t>
+      </w:r>
+      <w:r>
+        <w:rPr>
+          <w:rFonts w:asciiTheme="minorHAnsi" w:hAnsiTheme="minorHAnsi" w:cstheme="minorHAnsi"/>
+          <w:b/>
+          <w:bCs/>
+        </w:rPr>
+        <w:t xml:space="preserve">condición </w:t>
+      </w:r>
+      <w:r>
+        <w:rPr>
+          <w:rFonts w:asciiTheme="minorHAnsi" w:hAnsiTheme="minorHAnsi" w:cstheme="minorHAnsi"/>
+          <w:b/>
+          <w:bCs/>
+        </w:rPr>
+        <w:t xml:space="preserve">contar con un Plan de Gobierno Digital en el que se justifique la necesidad y los mecanismos para la </w:t>
+      </w:r>
+      <w:r>
+        <w:rPr>
+          <w:rFonts w:asciiTheme="minorHAnsi" w:hAnsiTheme="minorHAnsi" w:cstheme="minorHAnsi"/>
+          <w:b/>
+          <w:bCs/>
+        </w:rPr>
         <w:t>implementación de inversiones</w:t>
       </w:r>
       <w:r>
@@ -784,35 +738,7 @@
         <w:rPr>
           <w:rFonts w:asciiTheme="minorHAnsi" w:hAnsiTheme="minorHAnsi" w:cstheme="minorHAnsi"/>
         </w:rPr>
-        <w:t>Plan Estratégico Institucional (</w:t>
-      </w:r>
-      <w:proofErr w:type="spellStart"/>
-      <w:r>
-        <w:rPr>
-          <w:rFonts w:asciiTheme="minorHAnsi" w:hAnsiTheme="minorHAnsi" w:cstheme="minorHAnsi"/>
-        </w:rPr>
-        <w:t>PEI</w:t>
-      </w:r>
-      <w:proofErr w:type="spellEnd"/>
-      <w:r>
-        <w:rPr>
-          <w:rFonts w:asciiTheme="minorHAnsi" w:hAnsiTheme="minorHAnsi" w:cstheme="minorHAnsi"/>
-        </w:rPr>
-        <w:t>) y Plan Operativo Institucional (</w:t>
-      </w:r>
-      <w:proofErr w:type="spellStart"/>
-      <w:r>
-        <w:rPr>
-          <w:rFonts w:asciiTheme="minorHAnsi" w:hAnsiTheme="minorHAnsi" w:cstheme="minorHAnsi"/>
-        </w:rPr>
-        <w:t>POI</w:t>
-      </w:r>
-      <w:proofErr w:type="spellEnd"/>
-      <w:r>
-        <w:rPr>
-          <w:rFonts w:asciiTheme="minorHAnsi" w:hAnsiTheme="minorHAnsi" w:cstheme="minorHAnsi"/>
-        </w:rPr>
-        <w:t>) de la entidad.</w:t>
+        <w:t>Plan Estratégico Institucional (PEI) y Plan Operativo Institucional (POI) de la entidad.</w:t>
       </w:r>
     </w:p>
     <w:p>
@@ -1050,26 +976,16 @@
         <w:sz w:val="20"/>
         <w:szCs w:val="16"/>
       </w:rPr>
-      <w:t xml:space="preserve">Dirección: Jr. Puno 107 Abancay | Teléfono: 083 321022 | Email: </w:t>
+      <w:t>Dirección: Jr. Puno 107 Abancay | Teléfono: 083 321022 | Email: transparencia@region</w:t>
     </w:r>
-    <w:proofErr w:type="spellStart"/>
     <w:r>
       <w:rPr>
         <w:rFonts w:ascii="Arial Narrow" w:hAnsi="Arial Narrow"/>
         <w:sz w:val="20"/>
         <w:szCs w:val="16"/>
       </w:rPr>
-      <w:t>transparencia@region</w:t>
-    </w:r>
-    <w:r>
-      <w:rPr>
-        <w:rFonts w:ascii="Arial Narrow" w:hAnsi="Arial Narrow"/>
-        <w:sz w:val="20"/>
-        <w:szCs w:val="16"/>
-      </w:rPr>
       <w:t>apurimac.gob.pe</w:t>
     </w:r>
-    <w:proofErr w:type="spellEnd"/>
     <w:r>
       <w:rPr>
         <w:rFonts w:ascii="Arial Narrow" w:hAnsi="Arial Narrow"/>
@@ -3614,6 +3530,7 @@
   <w:style w:type="character" w:default="1" w:styleId="Fuentedeprrafopredeter">
     <w:name w:val="Default Paragraph Font"/>
     <w:uiPriority w:val="1"/>
+    <w:semiHidden/>
     <w:unhideWhenUsed/>
   </w:style>
   <w:style w:type="table" w:default="1" w:styleId="Tablanormal">
@@ -3756,7 +3673,7 @@
     <w:aliases w:val="Puesto"/>
     <w:basedOn w:val="Normal"/>
     <w:next w:val="Normal"/>
-    <w:link w:val="PuestoCar"/>
+    <w:link w:val="TtuloCar"/>
     <w:uiPriority w:val="10"/>
     <w:qFormat/>
     <w:rsid w:val="00A5029D"/>
@@ -3772,8 +3689,9 @@
       <w:szCs w:val="56"/>
     </w:rPr>
   </w:style>
-  <w:style w:type="character" w:customStyle="1" w:styleId="PuestoCar">
-    <w:name w:val="Puesto Car"/>
+  <w:style w:type="character" w:customStyle="1" w:styleId="TtuloCar">
+    <w:name w:val="Título Car"/>
+    <w:aliases w:val="Puesto Car"/>
     <w:link w:val="Ttulo"/>
     <w:uiPriority w:val="10"/>
     <w:rsid w:val="00A5029D"/>

</xml_diff>